<commit_message>
Version 1.1 of Testing Standards Document
Manual Testing Report Layout is added to the Testing Standards Document.
A template on how the report layout is being provided inside the Testing
Standards Document.
</commit_message>
<xml_diff>
--- a/Documents/QA/Testing Standards Document.docx
+++ b/Documents/QA/Testing Standards Document.docx
@@ -188,6 +188,54 @@
           </w:p>
         </w:tc>
       </w:tr>
+      <w:tr>
+        <w:tc>
+          <w:tcPr>
+            <w:tcW w:w="4621" w:type="dxa"/>
+          </w:tcPr>
+          <w:p>
+            <w:pPr>
+              <w:jc w:val="center"/>
+              <w:rPr>
+                <w:sz w:val="24"/>
+                <w:szCs w:val="24"/>
+                <w:lang w:val="en-GB"/>
+              </w:rPr>
+            </w:pPr>
+            <w:r>
+              <w:rPr>
+                <w:sz w:val="24"/>
+                <w:szCs w:val="24"/>
+                <w:lang w:val="en-GB"/>
+              </w:rPr>
+              <w:t>1.1</w:t>
+            </w:r>
+          </w:p>
+        </w:tc>
+        <w:tc>
+          <w:tcPr>
+            <w:tcW w:w="4621" w:type="dxa"/>
+          </w:tcPr>
+          <w:p>
+            <w:pPr>
+              <w:jc w:val="center"/>
+              <w:rPr>
+                <w:sz w:val="24"/>
+                <w:szCs w:val="24"/>
+                <w:lang w:val="en-GB"/>
+              </w:rPr>
+            </w:pPr>
+            <w:r>
+              <w:rPr>
+                <w:sz w:val="24"/>
+                <w:szCs w:val="24"/>
+                <w:lang w:val="en-GB"/>
+              </w:rPr>
+              <w:t>Created 27/02/2014</w:t>
+            </w:r>
+          </w:p>
+        </w:tc>
+      </w:tr>
     </w:tbl>
     <w:p/>
     <w:p>
@@ -275,6 +323,8 @@
         </w:rPr>
         <w:t xml:space="preserve"> </w:t>
       </w:r>
+      <w:bookmarkStart w:id="0" w:name="_GoBack"/>
+      <w:bookmarkEnd w:id="0"/>
     </w:p>
     <w:p>
       <w:pPr>
@@ -359,21 +409,21 @@
       <w:pPr>
         <w:pStyle w:val="Heading2"/>
       </w:pPr>
-      <w:bookmarkStart w:id="0" w:name="_Toc379028189"/>
+      <w:bookmarkStart w:id="1" w:name="_Toc379028189"/>
       <w:r>
         <w:t>Comments</w:t>
       </w:r>
-      <w:bookmarkEnd w:id="0"/>
+      <w:bookmarkEnd w:id="1"/>
     </w:p>
     <w:p>
       <w:pPr>
         <w:pStyle w:val="Heading3"/>
       </w:pPr>
-      <w:bookmarkStart w:id="1" w:name="_Toc379028190"/>
+      <w:bookmarkStart w:id="2" w:name="_Toc379028190"/>
       <w:r>
         <w:t>Header Comments</w:t>
       </w:r>
-      <w:bookmarkEnd w:id="1"/>
+      <w:bookmarkEnd w:id="2"/>
     </w:p>
     <w:p>
       <w:pPr>
@@ -508,7 +558,7 @@
       <w:pPr>
         <w:pStyle w:val="Heading2"/>
       </w:pPr>
-      <w:bookmarkStart w:id="2" w:name="_Toc379028192"/>
+      <w:bookmarkStart w:id="3" w:name="_Toc379028192"/>
       <w:r>
         <w:lastRenderedPageBreak/>
         <w:t>Test</w:t>
@@ -516,7 +566,7 @@
       <w:r>
         <w:t xml:space="preserve"> Structure</w:t>
       </w:r>
-      <w:bookmarkEnd w:id="2"/>
+      <w:bookmarkEnd w:id="3"/>
     </w:p>
     <w:p>
       <w:pPr>
@@ -1127,6 +1177,720 @@
         <w:pStyle w:val="Heading2"/>
       </w:pPr>
       <w:r>
+        <w:t>Manual Testing Report Layout</w:t>
+      </w:r>
+    </w:p>
+    <w:p>
+      <w:pPr>
+        <w:pStyle w:val="ListParagraph"/>
+        <w:numPr>
+          <w:ilvl w:val="0"/>
+          <w:numId w:val="3"/>
+        </w:numPr>
+        <w:rPr>
+          <w:sz w:val="24"/>
+        </w:rPr>
+      </w:pPr>
+      <w:r>
+        <w:rPr>
+          <w:sz w:val="24"/>
+        </w:rPr>
+        <w:t xml:space="preserve">Create a new Class document and name it the Class that you are testing with an additional word “Test” behind. For example </w:t>
+      </w:r>
+      <w:proofErr w:type="spellStart"/>
+      <w:r>
+        <w:rPr>
+          <w:sz w:val="24"/>
+        </w:rPr>
+        <w:t>ImageDisplayTest</w:t>
+      </w:r>
+      <w:proofErr w:type="spellEnd"/>
+      <w:r>
+        <w:rPr>
+          <w:sz w:val="24"/>
+        </w:rPr>
+        <w:t xml:space="preserve">, </w:t>
+      </w:r>
+      <w:proofErr w:type="spellStart"/>
+      <w:r>
+        <w:rPr>
+          <w:sz w:val="24"/>
+        </w:rPr>
+        <w:t>ExitSlideshowTest</w:t>
+      </w:r>
+      <w:proofErr w:type="spellEnd"/>
+      <w:r>
+        <w:rPr>
+          <w:sz w:val="24"/>
+        </w:rPr>
+        <w:t xml:space="preserve"> and etc.</w:t>
+      </w:r>
+    </w:p>
+    <w:p>
+      <w:pPr>
+        <w:pStyle w:val="ListParagraph"/>
+        <w:numPr>
+          <w:ilvl w:val="0"/>
+          <w:numId w:val="3"/>
+        </w:numPr>
+        <w:rPr>
+          <w:sz w:val="24"/>
+        </w:rPr>
+      </w:pPr>
+      <w:r>
+        <w:rPr>
+          <w:sz w:val="24"/>
+        </w:rPr>
+        <w:t>Next, remove the Class constructor inside and use the following template shown below to record the manual test results.</w:t>
+      </w:r>
+    </w:p>
+    <w:p>
+      <w:pPr>
+        <w:autoSpaceDE w:val="0"/>
+        <w:autoSpaceDN w:val="0"/>
+        <w:adjustRightInd w:val="0"/>
+        <w:spacing w:after="0" w:line="240" w:lineRule="auto"/>
+        <w:rPr>
+          <w:rFonts w:ascii="Consolas" w:hAnsi="Consolas" w:cs="Consolas"/>
+          <w:sz w:val="20"/>
+          <w:szCs w:val="20"/>
+        </w:rPr>
+      </w:pPr>
+      <w:r>
+        <w:rPr>
+          <w:rFonts w:ascii="Consolas" w:hAnsi="Consolas" w:cs="Consolas"/>
+          <w:color w:val="3F7F5F"/>
+          <w:sz w:val="20"/>
+          <w:szCs w:val="20"/>
+        </w:rPr>
+        <w:t>/*</w:t>
+      </w:r>
+    </w:p>
+    <w:p>
+      <w:pPr>
+        <w:autoSpaceDE w:val="0"/>
+        <w:autoSpaceDN w:val="0"/>
+        <w:adjustRightInd w:val="0"/>
+        <w:spacing w:after="0" w:line="240" w:lineRule="auto"/>
+        <w:rPr>
+          <w:rFonts w:ascii="Consolas" w:hAnsi="Consolas" w:cs="Consolas"/>
+          <w:sz w:val="20"/>
+          <w:szCs w:val="20"/>
+        </w:rPr>
+      </w:pPr>
+      <w:r>
+        <w:rPr>
+          <w:rFonts w:ascii="Consolas" w:hAnsi="Consolas" w:cs="Consolas"/>
+          <w:color w:val="3F7F5F"/>
+          <w:sz w:val="20"/>
+          <w:szCs w:val="20"/>
+        </w:rPr>
+        <w:t xml:space="preserve"> Programmers: </w:t>
+      </w:r>
+      <w:r>
+        <w:rPr>
+          <w:rFonts w:ascii="Consolas" w:hAnsi="Consolas" w:cs="Consolas"/>
+          <w:color w:val="3F7F5F"/>
+          <w:sz w:val="20"/>
+          <w:szCs w:val="20"/>
+          <w:u w:val="single"/>
+        </w:rPr>
+        <w:t>Roger</w:t>
+      </w:r>
+      <w:r>
+        <w:rPr>
+          <w:rFonts w:ascii="Consolas" w:hAnsi="Consolas" w:cs="Consolas"/>
+          <w:color w:val="3F7F5F"/>
+          <w:sz w:val="20"/>
+          <w:szCs w:val="20"/>
+        </w:rPr>
+        <w:t xml:space="preserve"> &amp; </w:t>
+      </w:r>
+      <w:proofErr w:type="spellStart"/>
+      <w:r>
+        <w:rPr>
+          <w:rFonts w:ascii="Consolas" w:hAnsi="Consolas" w:cs="Consolas"/>
+          <w:color w:val="3F7F5F"/>
+          <w:sz w:val="20"/>
+          <w:szCs w:val="20"/>
+          <w:u w:val="single"/>
+        </w:rPr>
+        <w:t>Prakruti</w:t>
+      </w:r>
+      <w:proofErr w:type="spellEnd"/>
+    </w:p>
+    <w:p>
+      <w:pPr>
+        <w:autoSpaceDE w:val="0"/>
+        <w:autoSpaceDN w:val="0"/>
+        <w:adjustRightInd w:val="0"/>
+        <w:spacing w:after="0" w:line="240" w:lineRule="auto"/>
+        <w:rPr>
+          <w:rFonts w:ascii="Consolas" w:hAnsi="Consolas" w:cs="Consolas"/>
+          <w:sz w:val="20"/>
+          <w:szCs w:val="20"/>
+        </w:rPr>
+      </w:pPr>
+      <w:r>
+        <w:rPr>
+          <w:rFonts w:ascii="Consolas" w:hAnsi="Consolas" w:cs="Consolas"/>
+          <w:color w:val="3F7F5F"/>
+          <w:sz w:val="20"/>
+          <w:szCs w:val="20"/>
+        </w:rPr>
+        <w:t xml:space="preserve"> Date created: 27/2/2014</w:t>
+      </w:r>
+    </w:p>
+    <w:p>
+      <w:pPr>
+        <w:autoSpaceDE w:val="0"/>
+        <w:autoSpaceDN w:val="0"/>
+        <w:adjustRightInd w:val="0"/>
+        <w:spacing w:after="0" w:line="240" w:lineRule="auto"/>
+        <w:rPr>
+          <w:rFonts w:ascii="Consolas" w:hAnsi="Consolas" w:cs="Consolas"/>
+          <w:sz w:val="20"/>
+          <w:szCs w:val="20"/>
+        </w:rPr>
+      </w:pPr>
+      <w:r>
+        <w:rPr>
+          <w:rFonts w:ascii="Consolas" w:hAnsi="Consolas" w:cs="Consolas"/>
+          <w:color w:val="3F7F5F"/>
+          <w:sz w:val="20"/>
+          <w:szCs w:val="20"/>
+        </w:rPr>
+        <w:t xml:space="preserve"> Description: Exit </w:t>
+      </w:r>
+      <w:r>
+        <w:rPr>
+          <w:rFonts w:ascii="Consolas" w:hAnsi="Consolas" w:cs="Consolas"/>
+          <w:color w:val="3F7F5F"/>
+          <w:sz w:val="20"/>
+          <w:szCs w:val="20"/>
+          <w:u w:val="single"/>
+        </w:rPr>
+        <w:t>Slideshow</w:t>
+      </w:r>
+      <w:r>
+        <w:rPr>
+          <w:rFonts w:ascii="Consolas" w:hAnsi="Consolas" w:cs="Consolas"/>
+          <w:color w:val="3F7F5F"/>
+          <w:sz w:val="20"/>
+          <w:szCs w:val="20"/>
+        </w:rPr>
+        <w:t xml:space="preserve"> to </w:t>
+      </w:r>
+      <w:proofErr w:type="spellStart"/>
+      <w:r>
+        <w:rPr>
+          <w:rFonts w:ascii="Consolas" w:hAnsi="Consolas" w:cs="Consolas"/>
+          <w:color w:val="3F7F5F"/>
+          <w:sz w:val="20"/>
+          <w:szCs w:val="20"/>
+        </w:rPr>
+        <w:t>MainMenu</w:t>
+      </w:r>
+      <w:proofErr w:type="spellEnd"/>
+      <w:r>
+        <w:rPr>
+          <w:rFonts w:ascii="Consolas" w:hAnsi="Consolas" w:cs="Consolas"/>
+          <w:color w:val="3F7F5F"/>
+          <w:sz w:val="20"/>
+          <w:szCs w:val="20"/>
+        </w:rPr>
+        <w:t xml:space="preserve"> Test</w:t>
+      </w:r>
+    </w:p>
+    <w:p>
+      <w:pPr>
+        <w:autoSpaceDE w:val="0"/>
+        <w:autoSpaceDN w:val="0"/>
+        <w:adjustRightInd w:val="0"/>
+        <w:spacing w:after="0" w:line="240" w:lineRule="auto"/>
+        <w:rPr>
+          <w:rFonts w:ascii="Consolas" w:hAnsi="Consolas" w:cs="Consolas"/>
+          <w:sz w:val="20"/>
+          <w:szCs w:val="20"/>
+        </w:rPr>
+      </w:pPr>
+      <w:r>
+        <w:rPr>
+          <w:rFonts w:ascii="Consolas" w:hAnsi="Consolas" w:cs="Consolas"/>
+          <w:color w:val="3F7F5F"/>
+          <w:sz w:val="20"/>
+          <w:szCs w:val="20"/>
+        </w:rPr>
+        <w:t xml:space="preserve"> Version: 1.0 27/2/2014</w:t>
+      </w:r>
+    </w:p>
+    <w:p>
+      <w:pPr>
+        <w:autoSpaceDE w:val="0"/>
+        <w:autoSpaceDN w:val="0"/>
+        <w:adjustRightInd w:val="0"/>
+        <w:spacing w:after="0" w:line="240" w:lineRule="auto"/>
+        <w:rPr>
+          <w:rFonts w:ascii="Consolas" w:hAnsi="Consolas" w:cs="Consolas"/>
+          <w:sz w:val="20"/>
+          <w:szCs w:val="20"/>
+        </w:rPr>
+      </w:pPr>
+    </w:p>
+    <w:p>
+      <w:pPr>
+        <w:autoSpaceDE w:val="0"/>
+        <w:autoSpaceDN w:val="0"/>
+        <w:adjustRightInd w:val="0"/>
+        <w:spacing w:after="0" w:line="240" w:lineRule="auto"/>
+        <w:rPr>
+          <w:rFonts w:ascii="Consolas" w:hAnsi="Consolas" w:cs="Consolas"/>
+          <w:sz w:val="20"/>
+          <w:szCs w:val="20"/>
+        </w:rPr>
+      </w:pPr>
+      <w:r>
+        <w:rPr>
+          <w:rFonts w:ascii="Consolas" w:hAnsi="Consolas" w:cs="Consolas"/>
+          <w:color w:val="3F7F5F"/>
+          <w:sz w:val="20"/>
+          <w:szCs w:val="20"/>
+        </w:rPr>
+        <w:t xml:space="preserve"> Program Description: This program is designed to create a slide from the main</w:t>
+      </w:r>
+      <w:r>
+        <w:rPr>
+          <w:rFonts w:ascii="Consolas" w:hAnsi="Consolas" w:cs="Consolas"/>
+          <w:color w:val="3F7F5F"/>
+          <w:sz w:val="20"/>
+          <w:szCs w:val="20"/>
+        </w:rPr>
+        <w:tab/>
+      </w:r>
+      <w:r>
+        <w:rPr>
+          <w:rFonts w:ascii="Consolas" w:hAnsi="Consolas" w:cs="Consolas"/>
+          <w:color w:val="3F7F5F"/>
+          <w:sz w:val="20"/>
+          <w:szCs w:val="20"/>
+        </w:rPr>
+        <w:tab/>
+      </w:r>
+      <w:r>
+        <w:rPr>
+          <w:rFonts w:ascii="Consolas" w:hAnsi="Consolas" w:cs="Consolas"/>
+          <w:color w:val="3F7F5F"/>
+          <w:sz w:val="20"/>
+          <w:szCs w:val="20"/>
+        </w:rPr>
+        <w:tab/>
+        <w:t xml:space="preserve">         menu. </w:t>
+      </w:r>
+    </w:p>
+    <w:p>
+      <w:pPr>
+        <w:autoSpaceDE w:val="0"/>
+        <w:autoSpaceDN w:val="0"/>
+        <w:adjustRightInd w:val="0"/>
+        <w:spacing w:after="0" w:line="240" w:lineRule="auto"/>
+        <w:ind w:left="2370"/>
+        <w:rPr>
+          <w:rFonts w:ascii="Consolas" w:hAnsi="Consolas" w:cs="Consolas"/>
+          <w:sz w:val="20"/>
+          <w:szCs w:val="20"/>
+        </w:rPr>
+      </w:pPr>
+      <w:r>
+        <w:rPr>
+          <w:rFonts w:ascii="Consolas" w:hAnsi="Consolas" w:cs="Consolas"/>
+          <w:color w:val="3F7F5F"/>
+          <w:sz w:val="20"/>
+          <w:szCs w:val="20"/>
+        </w:rPr>
+        <w:lastRenderedPageBreak/>
+        <w:t>The program is capable of exiting the slide and return to                  the main menu.</w:t>
+      </w:r>
+    </w:p>
+    <w:p>
+      <w:pPr>
+        <w:autoSpaceDE w:val="0"/>
+        <w:autoSpaceDN w:val="0"/>
+        <w:adjustRightInd w:val="0"/>
+        <w:spacing w:after="0" w:line="240" w:lineRule="auto"/>
+        <w:rPr>
+          <w:rFonts w:ascii="Consolas" w:hAnsi="Consolas" w:cs="Consolas"/>
+          <w:sz w:val="20"/>
+          <w:szCs w:val="20"/>
+        </w:rPr>
+      </w:pPr>
+      <w:r>
+        <w:rPr>
+          <w:rFonts w:ascii="Consolas" w:hAnsi="Consolas" w:cs="Consolas"/>
+          <w:color w:val="3F7F5F"/>
+          <w:sz w:val="20"/>
+          <w:szCs w:val="20"/>
+        </w:rPr>
+        <w:t xml:space="preserve"> </w:t>
+      </w:r>
+      <w:r>
+        <w:rPr>
+          <w:rFonts w:ascii="Consolas" w:hAnsi="Consolas" w:cs="Consolas"/>
+          <w:color w:val="3F7F5F"/>
+          <w:sz w:val="20"/>
+          <w:szCs w:val="20"/>
+        </w:rPr>
+        <w:tab/>
+      </w:r>
+      <w:r>
+        <w:rPr>
+          <w:rFonts w:ascii="Consolas" w:hAnsi="Consolas" w:cs="Consolas"/>
+          <w:color w:val="3F7F5F"/>
+          <w:sz w:val="20"/>
+          <w:szCs w:val="20"/>
+        </w:rPr>
+        <w:tab/>
+      </w:r>
+      <w:r>
+        <w:rPr>
+          <w:rFonts w:ascii="Consolas" w:hAnsi="Consolas" w:cs="Consolas"/>
+          <w:color w:val="3F7F5F"/>
+          <w:sz w:val="20"/>
+          <w:szCs w:val="20"/>
+        </w:rPr>
+        <w:tab/>
+      </w:r>
+      <w:r>
+        <w:rPr>
+          <w:rFonts w:ascii="Consolas" w:hAnsi="Consolas" w:cs="Consolas"/>
+          <w:color w:val="3F7F5F"/>
+          <w:sz w:val="20"/>
+          <w:szCs w:val="20"/>
+        </w:rPr>
+        <w:tab/>
+      </w:r>
+      <w:r>
+        <w:rPr>
+          <w:rFonts w:ascii="Consolas" w:hAnsi="Consolas" w:cs="Consolas"/>
+          <w:color w:val="3F7F5F"/>
+          <w:sz w:val="20"/>
+          <w:szCs w:val="20"/>
+        </w:rPr>
+        <w:tab/>
+        <w:t xml:space="preserve">   </w:t>
+      </w:r>
+    </w:p>
+    <w:p>
+      <w:pPr>
+        <w:autoSpaceDE w:val="0"/>
+        <w:autoSpaceDN w:val="0"/>
+        <w:adjustRightInd w:val="0"/>
+        <w:spacing w:after="0" w:line="240" w:lineRule="auto"/>
+        <w:ind w:left="105"/>
+        <w:rPr>
+          <w:rFonts w:ascii="Consolas" w:hAnsi="Consolas" w:cs="Consolas"/>
+          <w:sz w:val="20"/>
+          <w:szCs w:val="20"/>
+        </w:rPr>
+      </w:pPr>
+      <w:r>
+        <w:rPr>
+          <w:rFonts w:ascii="Consolas" w:hAnsi="Consolas" w:cs="Consolas"/>
+          <w:color w:val="3F7F5F"/>
+          <w:sz w:val="20"/>
+          <w:szCs w:val="20"/>
+        </w:rPr>
+        <w:t xml:space="preserve">Program Setup: This program is designed to create a </w:t>
+      </w:r>
+      <w:proofErr w:type="spellStart"/>
+      <w:r>
+        <w:rPr>
+          <w:rFonts w:ascii="Consolas" w:hAnsi="Consolas" w:cs="Consolas"/>
+          <w:color w:val="3F7F5F"/>
+          <w:sz w:val="20"/>
+          <w:szCs w:val="20"/>
+          <w:u w:val="single"/>
+        </w:rPr>
+        <w:t>fullscreen</w:t>
+      </w:r>
+      <w:proofErr w:type="spellEnd"/>
+      <w:r>
+        <w:rPr>
+          <w:rFonts w:ascii="Consolas" w:hAnsi="Consolas" w:cs="Consolas"/>
+          <w:color w:val="3F7F5F"/>
+          <w:sz w:val="20"/>
+          <w:szCs w:val="20"/>
+        </w:rPr>
+        <w:t xml:space="preserve"> slide whenever                      the "Create Slide" button</w:t>
+      </w:r>
+      <w:r>
+        <w:rPr>
+          <w:rFonts w:ascii="Consolas" w:hAnsi="Consolas" w:cs="Consolas"/>
+          <w:sz w:val="20"/>
+          <w:szCs w:val="20"/>
+        </w:rPr>
+        <w:t xml:space="preserve"> </w:t>
+      </w:r>
+      <w:r>
+        <w:rPr>
+          <w:rFonts w:ascii="Consolas" w:hAnsi="Consolas" w:cs="Consolas"/>
+          <w:color w:val="3F7F5F"/>
+          <w:sz w:val="20"/>
+          <w:szCs w:val="20"/>
+        </w:rPr>
+        <w:t xml:space="preserve">is being pressed. In the slide, there's </w:t>
+      </w:r>
+      <w:proofErr w:type="gramStart"/>
+      <w:r>
+        <w:rPr>
+          <w:rFonts w:ascii="Consolas" w:hAnsi="Consolas" w:cs="Consolas"/>
+          <w:color w:val="3F7F5F"/>
+          <w:sz w:val="20"/>
+          <w:szCs w:val="20"/>
+        </w:rPr>
+        <w:t>a</w:t>
+      </w:r>
+      <w:proofErr w:type="gramEnd"/>
+      <w:r>
+        <w:rPr>
+          <w:rFonts w:ascii="Consolas" w:hAnsi="Consolas" w:cs="Consolas"/>
+          <w:color w:val="3F7F5F"/>
+          <w:sz w:val="20"/>
+          <w:szCs w:val="20"/>
+        </w:rPr>
+        <w:t xml:space="preserve"> "Exit Slide" button to close the slide and return to main menu. This could also be done by pressing the "ESC" key.</w:t>
+      </w:r>
+    </w:p>
+    <w:p>
+      <w:pPr>
+        <w:autoSpaceDE w:val="0"/>
+        <w:autoSpaceDN w:val="0"/>
+        <w:adjustRightInd w:val="0"/>
+        <w:spacing w:after="0" w:line="240" w:lineRule="auto"/>
+        <w:rPr>
+          <w:rFonts w:ascii="Consolas" w:hAnsi="Consolas" w:cs="Consolas"/>
+          <w:sz w:val="20"/>
+          <w:szCs w:val="20"/>
+        </w:rPr>
+      </w:pPr>
+      <w:r>
+        <w:rPr>
+          <w:rFonts w:ascii="Consolas" w:hAnsi="Consolas" w:cs="Consolas"/>
+          <w:color w:val="3F7F5F"/>
+          <w:sz w:val="20"/>
+          <w:szCs w:val="20"/>
+        </w:rPr>
+        <w:t xml:space="preserve"> </w:t>
+      </w:r>
+      <w:r>
+        <w:rPr>
+          <w:rFonts w:ascii="Consolas" w:hAnsi="Consolas" w:cs="Consolas"/>
+          <w:color w:val="3F7F5F"/>
+          <w:sz w:val="20"/>
+          <w:szCs w:val="20"/>
+        </w:rPr>
+        <w:tab/>
+      </w:r>
+      <w:r>
+        <w:rPr>
+          <w:rFonts w:ascii="Consolas" w:hAnsi="Consolas" w:cs="Consolas"/>
+          <w:color w:val="3F7F5F"/>
+          <w:sz w:val="20"/>
+          <w:szCs w:val="20"/>
+        </w:rPr>
+        <w:tab/>
+      </w:r>
+      <w:r>
+        <w:rPr>
+          <w:rFonts w:ascii="Consolas" w:hAnsi="Consolas" w:cs="Consolas"/>
+          <w:color w:val="3F7F5F"/>
+          <w:sz w:val="20"/>
+          <w:szCs w:val="20"/>
+        </w:rPr>
+        <w:tab/>
+      </w:r>
+      <w:r>
+        <w:rPr>
+          <w:rFonts w:ascii="Consolas" w:hAnsi="Consolas" w:cs="Consolas"/>
+          <w:color w:val="3F7F5F"/>
+          <w:sz w:val="20"/>
+          <w:szCs w:val="20"/>
+        </w:rPr>
+        <w:tab/>
+      </w:r>
+    </w:p>
+    <w:p>
+      <w:pPr>
+        <w:autoSpaceDE w:val="0"/>
+        <w:autoSpaceDN w:val="0"/>
+        <w:adjustRightInd w:val="0"/>
+        <w:spacing w:after="0" w:line="240" w:lineRule="auto"/>
+        <w:ind w:left="105"/>
+        <w:rPr>
+          <w:rFonts w:ascii="Consolas" w:hAnsi="Consolas" w:cs="Consolas"/>
+          <w:sz w:val="20"/>
+          <w:szCs w:val="20"/>
+        </w:rPr>
+      </w:pPr>
+      <w:r>
+        <w:rPr>
+          <w:rFonts w:ascii="Consolas" w:hAnsi="Consolas" w:cs="Consolas"/>
+          <w:color w:val="3F7F5F"/>
+          <w:sz w:val="20"/>
+          <w:szCs w:val="20"/>
+        </w:rPr>
+        <w:t xml:space="preserve">Test Results: When "Create Slide" button is pressed, a separate </w:t>
+      </w:r>
+      <w:proofErr w:type="spellStart"/>
+      <w:r>
+        <w:rPr>
+          <w:rFonts w:ascii="Consolas" w:hAnsi="Consolas" w:cs="Consolas"/>
+          <w:color w:val="3F7F5F"/>
+          <w:sz w:val="20"/>
+          <w:szCs w:val="20"/>
+          <w:u w:val="single"/>
+        </w:rPr>
+        <w:t>fullscreen</w:t>
+      </w:r>
+      <w:proofErr w:type="spellEnd"/>
+      <w:r>
+        <w:rPr>
+          <w:rFonts w:ascii="Consolas" w:hAnsi="Consolas" w:cs="Consolas"/>
+          <w:color w:val="3F7F5F"/>
+          <w:sz w:val="20"/>
+          <w:szCs w:val="20"/>
+        </w:rPr>
+        <w:t xml:space="preserve"> window                                                                              (slide) pops up.</w:t>
+      </w:r>
+    </w:p>
+    <w:p>
+      <w:pPr>
+        <w:autoSpaceDE w:val="0"/>
+        <w:autoSpaceDN w:val="0"/>
+        <w:adjustRightInd w:val="0"/>
+        <w:spacing w:after="0" w:line="240" w:lineRule="auto"/>
+        <w:rPr>
+          <w:rFonts w:ascii="Consolas" w:hAnsi="Consolas" w:cs="Consolas"/>
+          <w:sz w:val="20"/>
+          <w:szCs w:val="20"/>
+        </w:rPr>
+      </w:pPr>
+      <w:r>
+        <w:rPr>
+          <w:rFonts w:ascii="Consolas" w:hAnsi="Consolas" w:cs="Consolas"/>
+          <w:color w:val="3F7F5F"/>
+          <w:sz w:val="20"/>
+          <w:szCs w:val="20"/>
+        </w:rPr>
+        <w:t xml:space="preserve"> </w:t>
+      </w:r>
+      <w:r>
+        <w:rPr>
+          <w:rFonts w:ascii="Consolas" w:hAnsi="Consolas" w:cs="Consolas"/>
+          <w:color w:val="3F7F5F"/>
+          <w:sz w:val="20"/>
+          <w:szCs w:val="20"/>
+        </w:rPr>
+        <w:tab/>
+      </w:r>
+      <w:r>
+        <w:rPr>
+          <w:rFonts w:ascii="Consolas" w:hAnsi="Consolas" w:cs="Consolas"/>
+          <w:color w:val="3F7F5F"/>
+          <w:sz w:val="20"/>
+          <w:szCs w:val="20"/>
+        </w:rPr>
+        <w:tab/>
+        <w:t xml:space="preserve">  When "Exit Slide" button is pressed, the slide </w:t>
+      </w:r>
+      <w:proofErr w:type="gramStart"/>
+      <w:r>
+        <w:rPr>
+          <w:rFonts w:ascii="Consolas" w:hAnsi="Consolas" w:cs="Consolas"/>
+          <w:color w:val="3F7F5F"/>
+          <w:sz w:val="20"/>
+          <w:szCs w:val="20"/>
+        </w:rPr>
+        <w:t>window closes and return</w:t>
+      </w:r>
+      <w:proofErr w:type="gramEnd"/>
+      <w:r>
+        <w:rPr>
+          <w:rFonts w:ascii="Consolas" w:hAnsi="Consolas" w:cs="Consolas"/>
+          <w:color w:val="3F7F5F"/>
+          <w:sz w:val="20"/>
+          <w:szCs w:val="20"/>
+        </w:rPr>
+        <w:t xml:space="preserve"> to main menu.</w:t>
+      </w:r>
+    </w:p>
+    <w:p>
+      <w:pPr>
+        <w:autoSpaceDE w:val="0"/>
+        <w:autoSpaceDN w:val="0"/>
+        <w:adjustRightInd w:val="0"/>
+        <w:spacing w:after="0" w:line="240" w:lineRule="auto"/>
+        <w:rPr>
+          <w:rFonts w:ascii="Consolas" w:hAnsi="Consolas" w:cs="Consolas"/>
+          <w:sz w:val="20"/>
+          <w:szCs w:val="20"/>
+        </w:rPr>
+      </w:pPr>
+      <w:r>
+        <w:rPr>
+          <w:rFonts w:ascii="Consolas" w:hAnsi="Consolas" w:cs="Consolas"/>
+          <w:color w:val="3F7F5F"/>
+          <w:sz w:val="20"/>
+          <w:szCs w:val="20"/>
+        </w:rPr>
+        <w:t xml:space="preserve"> </w:t>
+      </w:r>
+      <w:r>
+        <w:rPr>
+          <w:rFonts w:ascii="Consolas" w:hAnsi="Consolas" w:cs="Consolas"/>
+          <w:color w:val="3F7F5F"/>
+          <w:sz w:val="20"/>
+          <w:szCs w:val="20"/>
+        </w:rPr>
+        <w:tab/>
+        <w:t xml:space="preserve">        When "ESC" key is pressed, the slide window closes and return </w:t>
+      </w:r>
+      <w:proofErr w:type="gramStart"/>
+      <w:r>
+        <w:rPr>
+          <w:rFonts w:ascii="Consolas" w:hAnsi="Consolas" w:cs="Consolas"/>
+          <w:color w:val="3F7F5F"/>
+          <w:sz w:val="20"/>
+          <w:szCs w:val="20"/>
+        </w:rPr>
+        <w:t>to  main</w:t>
+      </w:r>
+      <w:proofErr w:type="gramEnd"/>
+      <w:r>
+        <w:rPr>
+          <w:rFonts w:ascii="Consolas" w:hAnsi="Consolas" w:cs="Consolas"/>
+          <w:color w:val="3F7F5F"/>
+          <w:sz w:val="20"/>
+          <w:szCs w:val="20"/>
+        </w:rPr>
+        <w:t xml:space="preserve"> menu.</w:t>
+      </w:r>
+    </w:p>
+    <w:p>
+      <w:r>
+        <w:rPr>
+          <w:rFonts w:ascii="Consolas" w:hAnsi="Consolas" w:cs="Consolas"/>
+          <w:color w:val="3F7F5F"/>
+          <w:sz w:val="20"/>
+          <w:szCs w:val="20"/>
+        </w:rPr>
+        <w:t xml:space="preserve"> */</w:t>
+      </w:r>
+    </w:p>
+    <w:p>
+      <w:pPr>
+        <w:pStyle w:val="Heading2"/>
+      </w:pPr>
+      <w:r>
         <w:t>Debugging</w:t>
       </w:r>
     </w:p>
@@ -1183,13 +1947,7 @@
     </w:p>
     <w:p>
       <w:r>
-        <w:lastRenderedPageBreak/>
-        <w:t>However, after any integration process, the specified set of test methods tends to fail the acceptance test, it means that something has broken while integration that certain modules together. The team responsible for that integration will then have to inform the Testing and Integration manager so as to inform the Software manager to have their team to look into that issue.</w:t>
-      </w:r>
-      <w:bookmarkStart w:id="3" w:name="_GoBack"/>
-      <w:bookmarkEnd w:id="3"/>
-      <w:r>
-        <w:t xml:space="preserve"> </w:t>
+        <w:t xml:space="preserve">However, after any integration process, the specified set of test methods tends to fail the acceptance test, it means that something has broken while integration that certain modules together. The team responsible for that integration will then have to inform the Testing and Integration manager so as to inform the Software manager to have their team to look into that issue. </w:t>
       </w:r>
     </w:p>
     <w:sectPr>
@@ -1430,11 +2188,127 @@
       </w:rPr>
     </w:lvl>
   </w:abstractNum>
+  <w:abstractNum w:abstractNumId="2">
+    <w:nsid w:val="6B403C82"/>
+    <w:multiLevelType w:val="hybridMultilevel"/>
+    <w:tmpl w:val="3C82A234"/>
+    <w:lvl w:ilvl="0" w:tplc="48090001">
+      <w:start w:val="1"/>
+      <w:numFmt w:val="bullet"/>
+      <w:lvlText w:val=""/>
+      <w:lvlJc w:val="left"/>
+      <w:pPr>
+        <w:ind w:left="720" w:hanging="360"/>
+      </w:pPr>
+      <w:rPr>
+        <w:rFonts w:ascii="Symbol" w:hAnsi="Symbol" w:hint="default"/>
+      </w:rPr>
+    </w:lvl>
+    <w:lvl w:ilvl="1" w:tplc="48090003" w:tentative="1">
+      <w:start w:val="1"/>
+      <w:numFmt w:val="bullet"/>
+      <w:lvlText w:val="o"/>
+      <w:lvlJc w:val="left"/>
+      <w:pPr>
+        <w:ind w:left="1440" w:hanging="360"/>
+      </w:pPr>
+      <w:rPr>
+        <w:rFonts w:ascii="Courier New" w:hAnsi="Courier New" w:cs="Courier New" w:hint="default"/>
+      </w:rPr>
+    </w:lvl>
+    <w:lvl w:ilvl="2" w:tplc="48090005" w:tentative="1">
+      <w:start w:val="1"/>
+      <w:numFmt w:val="bullet"/>
+      <w:lvlText w:val=""/>
+      <w:lvlJc w:val="left"/>
+      <w:pPr>
+        <w:ind w:left="2160" w:hanging="360"/>
+      </w:pPr>
+      <w:rPr>
+        <w:rFonts w:ascii="Wingdings" w:hAnsi="Wingdings" w:hint="default"/>
+      </w:rPr>
+    </w:lvl>
+    <w:lvl w:ilvl="3" w:tplc="48090001" w:tentative="1">
+      <w:start w:val="1"/>
+      <w:numFmt w:val="bullet"/>
+      <w:lvlText w:val=""/>
+      <w:lvlJc w:val="left"/>
+      <w:pPr>
+        <w:ind w:left="2880" w:hanging="360"/>
+      </w:pPr>
+      <w:rPr>
+        <w:rFonts w:ascii="Symbol" w:hAnsi="Symbol" w:hint="default"/>
+      </w:rPr>
+    </w:lvl>
+    <w:lvl w:ilvl="4" w:tplc="48090003" w:tentative="1">
+      <w:start w:val="1"/>
+      <w:numFmt w:val="bullet"/>
+      <w:lvlText w:val="o"/>
+      <w:lvlJc w:val="left"/>
+      <w:pPr>
+        <w:ind w:left="3600" w:hanging="360"/>
+      </w:pPr>
+      <w:rPr>
+        <w:rFonts w:ascii="Courier New" w:hAnsi="Courier New" w:cs="Courier New" w:hint="default"/>
+      </w:rPr>
+    </w:lvl>
+    <w:lvl w:ilvl="5" w:tplc="48090005" w:tentative="1">
+      <w:start w:val="1"/>
+      <w:numFmt w:val="bullet"/>
+      <w:lvlText w:val=""/>
+      <w:lvlJc w:val="left"/>
+      <w:pPr>
+        <w:ind w:left="4320" w:hanging="360"/>
+      </w:pPr>
+      <w:rPr>
+        <w:rFonts w:ascii="Wingdings" w:hAnsi="Wingdings" w:hint="default"/>
+      </w:rPr>
+    </w:lvl>
+    <w:lvl w:ilvl="6" w:tplc="48090001" w:tentative="1">
+      <w:start w:val="1"/>
+      <w:numFmt w:val="bullet"/>
+      <w:lvlText w:val=""/>
+      <w:lvlJc w:val="left"/>
+      <w:pPr>
+        <w:ind w:left="5040" w:hanging="360"/>
+      </w:pPr>
+      <w:rPr>
+        <w:rFonts w:ascii="Symbol" w:hAnsi="Symbol" w:hint="default"/>
+      </w:rPr>
+    </w:lvl>
+    <w:lvl w:ilvl="7" w:tplc="48090003" w:tentative="1">
+      <w:start w:val="1"/>
+      <w:numFmt w:val="bullet"/>
+      <w:lvlText w:val="o"/>
+      <w:lvlJc w:val="left"/>
+      <w:pPr>
+        <w:ind w:left="5760" w:hanging="360"/>
+      </w:pPr>
+      <w:rPr>
+        <w:rFonts w:ascii="Courier New" w:hAnsi="Courier New" w:cs="Courier New" w:hint="default"/>
+      </w:rPr>
+    </w:lvl>
+    <w:lvl w:ilvl="8" w:tplc="48090005" w:tentative="1">
+      <w:start w:val="1"/>
+      <w:numFmt w:val="bullet"/>
+      <w:lvlText w:val=""/>
+      <w:lvlJc w:val="left"/>
+      <w:pPr>
+        <w:ind w:left="6480" w:hanging="360"/>
+      </w:pPr>
+      <w:rPr>
+        <w:rFonts w:ascii="Wingdings" w:hAnsi="Wingdings" w:hint="default"/>
+      </w:rPr>
+    </w:lvl>
+  </w:abstractNum>
   <w:num w:numId="1">
     <w:abstractNumId w:val="1"/>
   </w:num>
   <w:num w:numId="2">
     <w:abstractNumId w:val="0"/>
+  </w:num>
+  <w:num w:numId="3">
+    <w:abstractNumId w:val="2"/>
   </w:num>
 </w:numbering>
 </file>

</xml_diff>